<commit_message>
added the source code hyperlink
</commit_message>
<xml_diff>
--- a/Homework 1.docx
+++ b/Homework 1.docx
@@ -991,19 +991,17 @@
         </w:rPr>
         <w:t xml:space="preserve">3. To run my </w:t>
       </w:r>
-      <w:proofErr w:type="spellStart"/>
-      <w:r>
-        <w:rPr>
-          <w:rFonts w:ascii="Times New Roman" w:hAnsi="Times New Roman" w:cs="Times New Roman"/>
-        </w:rPr>
-        <w:t>Jupyter</w:t>
-      </w:r>
-      <w:proofErr w:type="spellEnd"/>
-      <w:r>
-        <w:rPr>
-          <w:rFonts w:ascii="Times New Roman" w:hAnsi="Times New Roman" w:cs="Times New Roman"/>
-        </w:rPr>
-        <w:t xml:space="preserve"> Notebook, download the given as a PNG file and save it under the same directory as the notebook with the name “image.png”. Then, just run the notebook and the result should be same as shown above.</w:t>
+      <w:r>
+        <w:rPr>
+          <w:rFonts w:ascii="Times New Roman" w:hAnsi="Times New Roman" w:cs="Times New Roman"/>
+        </w:rPr>
+        <w:t>notebook</w:t>
+      </w:r>
+      <w:r>
+        <w:rPr>
+          <w:rFonts w:ascii="Times New Roman" w:hAnsi="Times New Roman" w:cs="Times New Roman"/>
+        </w:rPr>
+        <w:t>, download the given as a PNG file and save it under the same directory as the notebook with the name “image.png”. Then, just run the notebook and the result should be same as shown above.</w:t>
       </w:r>
     </w:p>
     <w:sectPr>
@@ -1039,14 +1037,14 @@
         <v:path o:extrusionok="f" gradientshapeok="t" o:connecttype="rect"/>
         <o:lock v:ext="edit" aspectratio="t"/>
       </v:shapetype>
-      <v:shape id="_x0000_i1088" type="#_x0000_t75" alt="Title: {&quot;mathml&quot;:&quot;&lt;math style=\&quot;font-family:stix;font-size:16px;\&quot; xmlns=\&quot;http://www.w3.org/1998/Math/MathML\&quot;&gt;&lt;mstyle mathsize=\&quot;16px\&quot;&gt;&lt;mover&gt;&lt;mi&gt;X&lt;/mi&gt;&lt;mo&gt;&amp;#xAF;&lt;/mo&gt;&lt;/mover&gt;&lt;/mstyle&gt;&lt;/math&gt;&quot;} - Description: X with bar on top" style="width:8pt;height:11.35pt;visibility:visible" o:gfxdata="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" o:bullet="t">
+      <v:shape id="_x0000_i1094" type="#_x0000_t75" alt="Title: {&quot;mathml&quot;:&quot;&lt;math style=\&quot;font-family:stix;font-size:16px;\&quot; xmlns=\&quot;http://www.w3.org/1998/Math/MathML\&quot;&gt;&lt;mstyle mathsize=\&quot;16px\&quot;&gt;&lt;mover&gt;&lt;mi&gt;X&lt;/mi&gt;&lt;mo&gt;&amp;#xAF;&lt;/mo&gt;&lt;/mover&gt;&lt;/mstyle&gt;&lt;/math&gt;&quot;} - Description: X with bar on top" style="width:8pt;height:11.35pt;visibility:visible" o:gfxdata="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" o:bullet="t">
         <v:imagedata r:id="rId1" o:title=""/>
       </v:shape>
     </w:pict>
   </w:numPicBullet>
   <w:numPicBullet w:numPicBulletId="1">
     <w:pict>
-      <v:shape id="_x0000_i1089" type="#_x0000_t75" alt="Title: {&quot;mathml&quot;:&quot;&lt;math style=\&quot;font-family:stix;font-size:16px;\&quot; xmlns=\&quot;http://www.w3.org/1998/Math/MathML\&quot;&gt;&lt;mstyle mathsize=\&quot;16px\&quot;&gt;&lt;mover&gt;&lt;mi&gt;Y&lt;/mi&gt;&lt;mo&gt;&amp;#xAF;&lt;/mo&gt;&lt;/mover&gt;&lt;/mstyle&gt;&lt;/math&gt;&quot;} - Description: Y with bar on top" style="width:7.35pt;height:11.35pt;visibility:visible" o:gfxdata="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" o:bullet="t">
+      <v:shape id="_x0000_i1095" type="#_x0000_t75" alt="Title: {&quot;mathml&quot;:&quot;&lt;math style=\&quot;font-family:stix;font-size:16px;\&quot; xmlns=\&quot;http://www.w3.org/1998/Math/MathML\&quot;&gt;&lt;mstyle mathsize=\&quot;16px\&quot;&gt;&lt;mover&gt;&lt;mi&gt;Y&lt;/mi&gt;&lt;mo&gt;&amp;#xAF;&lt;/mo&gt;&lt;/mover&gt;&lt;/mstyle&gt;&lt;/math&gt;&quot;} - Description: Y with bar on top" style="width:7.35pt;height:11.35pt;visibility:visible" o:gfxdata="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" o:bullet="t">
         <v:imagedata r:id="rId2" o:title=""/>
       </v:shape>
     </w:pict>

</xml_diff>